<commit_message>
fix plots and other fixes
</commit_message>
<xml_diff>
--- a/docx and pdf/Диплом.docx
+++ b/docx and pdf/Диплом.docx
@@ -352,23 +352,7 @@
           <w:sz w:val="28"/>
           <w:szCs w:val="24"/>
         </w:rPr>
-        <w:t xml:space="preserve">Исследование алгоритма вычисления ионосферной поправки для системы </w:t>
-      </w:r>
-      <w:proofErr w:type="spellStart"/>
-      <w:r>
-        <w:rPr>
-          <w:sz w:val="28"/>
-          <w:szCs w:val="24"/>
-        </w:rPr>
-        <w:t>Galileo</w:t>
-      </w:r>
-      <w:proofErr w:type="spellEnd"/>
-      <w:r>
-        <w:rPr>
-          <w:sz w:val="28"/>
-          <w:szCs w:val="24"/>
-        </w:rPr>
-        <w:t>.</w:t>
+        <w:t>Исследование алгоритма вычисления ионосферной поправки для системы Galileo.</w:t>
       </w:r>
       <w:r>
         <w:rPr>
@@ -3201,7 +3185,6 @@
       <w:r>
         <w:t xml:space="preserve"> влияние ионосферы на сигналы ГНСС и решение данной проблемы, предложенное командой </w:t>
       </w:r>
-      <w:proofErr w:type="spellStart"/>
       <w:r>
         <w:rPr>
           <w:i/>
@@ -3209,7 +3192,6 @@
         </w:rPr>
         <w:t>Galileo</w:t>
       </w:r>
-      <w:proofErr w:type="spellEnd"/>
       <w:r>
         <w:t>.</w:t>
       </w:r>
@@ -6683,7 +6665,11 @@
         <w:t xml:space="preserve"> </w:t>
       </w:r>
       <w:r>
-        <w:t>определяемых как 10</w:t>
+        <w:t xml:space="preserve">определяемых как </w:t>
+      </w:r>
+      <w:r>
+        <w:lastRenderedPageBreak/>
+        <w:t>10</w:t>
       </w:r>
       <w:r>
         <w:rPr>
@@ -6737,11 +6723,7 @@
         <w:t>TECV</w:t>
       </w:r>
       <w:r>
-        <w:t xml:space="preserve"> может изменяться на 20-25% от его среднемесячного </w:t>
-      </w:r>
-      <w:r>
-        <w:lastRenderedPageBreak/>
-        <w:t>значения. Современные модели ионосферы не</w:t>
+        <w:t xml:space="preserve"> может изменяться на 20-25% от его среднемесячного значения. Современные модели ионосферы не</w:t>
       </w:r>
       <w:r>
         <w:t xml:space="preserve"> </w:t>
@@ -9872,6 +9854,13 @@
       </w:r>
       <w:proofErr w:type="spellEnd"/>
       <w:r>
+        <w:rPr>
+          <w:i/>
+          <w:iCs/>
+        </w:rPr>
+        <w:t xml:space="preserve"> -</w:t>
+      </w:r>
+      <w:r>
         <w:t xml:space="preserve"> это трехмерная </w:t>
       </w:r>
       <w:proofErr w:type="spellStart"/>
@@ -10071,12 +10060,19 @@
         <w:rPr>
           <w:rStyle w:val="q4iawc"/>
         </w:rPr>
-        <w:t>. Эти спутниковые сигналы страдают от ряда нарушений при распространении через земную атмосферу, включая ионосферную задержку</w:t>
+        <w:t xml:space="preserve">. Эти </w:t>
       </w:r>
       <w:r>
         <w:rPr>
           <w:rStyle w:val="q4iawc"/>
         </w:rPr>
+        <w:lastRenderedPageBreak/>
+        <w:t>спутниковые сигналы страдают от ряда нарушений при распространении через земную атмосферу, включая ионосферную задержку</w:t>
+      </w:r>
+      <w:r>
+        <w:rPr>
+          <w:rStyle w:val="q4iawc"/>
+        </w:rPr>
         <w:t>.</w:t>
       </w:r>
       <w:r>
@@ -10109,7 +10105,6 @@
         <w:rPr>
           <w:noProof/>
         </w:rPr>
-        <w:lastRenderedPageBreak/>
         <w:drawing>
           <wp:inline distT="0" distB="0" distL="0" distR="0" wp14:anchorId="3849A74E" wp14:editId="69D4B65D">
             <wp:extent cx="5374256" cy="3835249"/>
@@ -10542,6 +10537,7 @@
         <w:pStyle w:val="a3"/>
       </w:pPr>
       <w:r>
+        <w:lastRenderedPageBreak/>
         <w:tab/>
       </w:r>
       <w:r>
@@ -10708,7 +10704,6 @@
         <w:pStyle w:val="a3"/>
       </w:pPr>
       <w:r>
-        <w:lastRenderedPageBreak/>
         <w:tab/>
       </w:r>
       <w:r>
@@ -12275,9 +12270,6 @@
         <w:t xml:space="preserve"> представлено в таблице </w:t>
       </w:r>
       <w:r>
-        <w:rPr>
-          <w:lang w:val="en-US"/>
-        </w:rPr>
         <w:t>2</w:t>
       </w:r>
     </w:p>
@@ -13493,9 +13485,6 @@
         <w:t xml:space="preserve"> </w:t>
       </w:r>
       <w:r>
-        <w:rPr>
-          <w:lang w:val="en-US"/>
-        </w:rPr>
         <w:t>3</w:t>
       </w:r>
       <w:r>
@@ -13592,9 +13581,9 @@
         <w:tblLook w:val="04A0" w:firstRow="1" w:lastRow="0" w:firstColumn="1" w:lastColumn="0" w:noHBand="0" w:noVBand="1"/>
       </w:tblPr>
       <w:tblGrid>
-        <w:gridCol w:w="3206"/>
-        <w:gridCol w:w="3205"/>
-        <w:gridCol w:w="3207"/>
+        <w:gridCol w:w="3282"/>
+        <w:gridCol w:w="3280"/>
+        <w:gridCol w:w="3282"/>
       </w:tblGrid>
       <w:tr>
         <w:tc>
@@ -13759,14 +13748,7 @@
                         <w:rFonts w:ascii="Cambria Math" w:hAnsi="Cambria Math"/>
                         <w:lang w:val="en-US"/>
                       </w:rPr>
-                      <m:t>i</m:t>
-                    </m:r>
-                    <m:r>
-                      <w:rPr>
-                        <w:rFonts w:ascii="Cambria Math" w:hAnsi="Cambria Math"/>
-                        <w:lang w:val="en-US"/>
-                      </w:rPr>
-                      <m:t>1</m:t>
+                      <m:t>i1</m:t>
                     </m:r>
                   </m:sub>
                 </m:sSub>
@@ -13856,14 +13838,7 @@
                         <w:rFonts w:ascii="Cambria Math" w:hAnsi="Cambria Math"/>
                         <w:lang w:val="en-US"/>
                       </w:rPr>
-                      <m:t>i</m:t>
-                    </m:r>
-                    <m:r>
-                      <w:rPr>
-                        <w:rFonts w:ascii="Cambria Math" w:hAnsi="Cambria Math"/>
-                        <w:lang w:val="en-US"/>
-                      </w:rPr>
-                      <m:t>2</m:t>
+                      <m:t>i2</m:t>
                     </m:r>
                   </m:sub>
                 </m:sSub>
@@ -13883,7 +13858,11 @@
               </w:rPr>
             </w:pPr>
             <w:r>
-              <w:t>Эффективный уровень ионизации 3 порядка</w:t>
+              <w:t xml:space="preserve">Эффективный уровень </w:t>
+            </w:r>
+            <w:r>
+              <w:lastRenderedPageBreak/>
+              <w:t>ионизации 3 порядка</w:t>
             </w:r>
           </w:p>
         </w:tc>
@@ -13906,6 +13885,7 @@
                 <w:iCs/>
                 <w:lang w:val="en-US"/>
               </w:rPr>
+              <w:lastRenderedPageBreak/>
               <w:t>Sfu</w:t>
             </w:r>
             <w:proofErr w:type="spellEnd"/>
@@ -14835,9 +14815,6 @@
         <w:t xml:space="preserve">Рисунок </w:t>
       </w:r>
       <w:r>
-        <w:rPr>
-          <w:lang w:val="en-US"/>
-        </w:rPr>
         <w:t>4</w:t>
       </w:r>
       <w:r>
@@ -15255,7 +15232,7 @@
           <v:shape id="_x0000_i1025" type="#_x0000_t75" style="width:482.2pt;height:680.2pt" o:ole="">
             <v:imagedata r:id="rId18" o:title=""/>
           </v:shape>
-          <o:OLEObject Type="Embed" ProgID="Visio.Drawing.15" ShapeID="_x0000_i1025" DrawAspect="Content" ObjectID="_1716805406" r:id="rId19"/>
+          <o:OLEObject Type="Embed" ProgID="Visio.Drawing.15" ShapeID="_x0000_i1025" DrawAspect="Content" ObjectID="_1717104485" r:id="rId19"/>
         </w:object>
       </w:r>
     </w:p>
@@ -15295,7 +15272,6 @@
         <w:pStyle w:val="a3"/>
       </w:pPr>
       <w:r>
-        <w:lastRenderedPageBreak/>
         <w:tab/>
       </w:r>
       <w:r>
@@ -15931,9 +15907,6 @@
         <w:t xml:space="preserve">Рисунок </w:t>
       </w:r>
       <w:r>
-        <w:rPr>
-          <w:lang w:val="en-US"/>
-        </w:rPr>
         <w:t>9</w:t>
       </w:r>
       <w:r>
@@ -21272,11 +21245,11 @@
         <w:tab/>
       </w:r>
       <w:r>
-        <w:t xml:space="preserve">Для проверки и демонстрации работы рациональнее будет запустить модель в режиме чтения файла, чтобы получить сразу достаточное количество измерений для построения графика т.к. по одиночному значению трудно судить </w:t>
+        <w:t xml:space="preserve">Для проверки и демонстрации работы рациональнее будет запустить модель в режиме чтения файла, чтобы получить сразу достаточное количество </w:t>
       </w:r>
       <w:r>
         <w:lastRenderedPageBreak/>
-        <w:t xml:space="preserve">о физичности результатов. Исходя из информации, ранее описанной в данной работе, следует ожидать, что максимальное число концентрации электронов в ионосфере будет в полдень т.к. солнце в это время имеет наибольшую </w:t>
+        <w:t xml:space="preserve">измерений для построения графика т.к. по одиночному значению трудно судить о физичности результатов. Исходя из информации, ранее описанной в данной работе, следует ожидать, что максимальное число концентрации электронов в ионосфере будет в полдень т.к. солнце в это время имеет наибольшую </w:t>
       </w:r>
       <w:r>
         <w:t>видимость и большие значения солнечной радиации, вероятно, будут присутствовать именно в это время. Аналогично, ночью, когда солнечная активность практически на нуле, следует ожидать минимальные значения концентрации электронов.</w:t>
@@ -21811,7 +21784,6 @@
         <w:ind w:firstLine="708"/>
       </w:pPr>
       <w:r>
-        <w:lastRenderedPageBreak/>
         <w:t>На данном рисунке видно, что максимум находится в точке, соответствующей 19 часам. Это объясняется тем, что станция наблюдения находится в Бразилии:</w:t>
       </w:r>
     </w:p>
@@ -36006,7 +35978,6 @@
           <w:rFonts w:ascii="Courier New" w:hAnsi="Courier New" w:cs="Courier New"/>
           <w:sz w:val="20"/>
           <w:szCs w:val="20"/>
-          <w:lang w:val="en-US"/>
         </w:rPr>
       </w:pPr>
       <w:r>
@@ -36066,7 +36037,6 @@
           <w:rFonts w:ascii="Courier New" w:hAnsi="Courier New" w:cs="Courier New"/>
           <w:sz w:val="20"/>
           <w:szCs w:val="20"/>
-          <w:lang w:val="en-US"/>
         </w:rPr>
         <w:t>'</w:t>
       </w:r>
@@ -36084,7 +36054,6 @@
           <w:rFonts w:ascii="Courier New" w:hAnsi="Courier New" w:cs="Courier New"/>
           <w:sz w:val="20"/>
           <w:szCs w:val="20"/>
-          <w:lang w:val="en-US"/>
         </w:rPr>
         <w:t>':</w:t>
       </w:r>
@@ -36104,7 +36073,6 @@
           <w:rFonts w:ascii="Courier New" w:hAnsi="Courier New" w:cs="Courier New"/>
           <w:sz w:val="20"/>
           <w:szCs w:val="20"/>
-          <w:lang w:val="en-US"/>
         </w:rPr>
         <w:t xml:space="preserve">            </w:t>
       </w:r>
@@ -39322,7 +39290,6 @@
         <w:docPartUnique/>
       </w:docPartObj>
     </w:sdtPr>
-    <w:sdtEndPr/>
     <w:sdtContent>
       <w:p>
         <w:pPr>

</xml_diff>